<commit_message>
Update tables with non-discordant models for each illustration
</commit_message>
<xml_diff>
--- a/output/supplemental_materials.docx
+++ b/output/supplemental_materials.docx
@@ -2541,7 +2541,7 @@
         <w:rPr>
           <w:rStyle w:val="StringTok"/>
         </w:rPr>
-        <w:t xml:space="preserve">"**T-Statistic**"</w:t>
+        <w:t xml:space="preserve">"**t-statistic**"</w:t>
       </w:r>
       <w:r>
         <w:rPr>
@@ -2574,7 +2574,7 @@
         <w:rPr>
           <w:rStyle w:val="StringTok"/>
         </w:rPr>
-        <w:t xml:space="preserve">"**P-Value**"</w:t>
+        <w:t xml:space="preserve">"**p-value**"</w:t>
       </w:r>
       <w:r>
         <w:br/>
@@ -2595,14 +2595,14 @@
       <w:tblGrid>
         <w:gridCol w:w="2208"/>
         <w:gridCol w:w="912"/>
-        <w:gridCol w:w="1389"/>
+        <w:gridCol w:w="1279"/>
         <w:gridCol w:w="1536"/>
-        <w:gridCol w:w="1193"/>
+        <w:gridCol w:w="1132"/>
       </w:tblGrid>
       <w:tr>
         <w:trPr>
           <w:cantSplit/>
-          <w:trHeight w:val="577" w:hRule="auto"/>
+          <w:trHeight w:val="614" w:hRule="auto"/>
           <w:tblHeader/>
         </w:trPr>
         <w:tc>
@@ -2697,7 +2697,7 @@
                 <w:szCs w:val="22"/>
                 <w:color w:val="000000"/>
               </w:rPr>
-              <w:t xml:space="preserve">T-Statistic</w:t>
+              <w:t xml:space="preserve">t-statistic</w:t>
             </w:r>
           </w:p>
         </w:tc>
@@ -2771,7 +2771,7 @@
                 <w:szCs w:val="22"/>
                 <w:color w:val="000000"/>
               </w:rPr>
-              <w:t xml:space="preserve">P-Value</w:t>
+              <w:t xml:space="preserve">p-value</w:t>
             </w:r>
           </w:p>
         </w:tc>
@@ -2884,7 +2884,7 @@
                 <w:szCs w:val="22"/>
                 <w:color w:val="000000"/>
               </w:rPr>
-              <w:t xml:space="preserve">39.4</w:t>
+              <w:t xml:space="preserve">39.1</w:t>
             </w:r>
             <w:r xmlns:w="http://schemas.openxmlformats.org/wordprocessingml/2006/main" xmlns:wp="http://schemas.openxmlformats.org/drawingml/2006/wordprocessingDrawing" xmlns:r="http://schemas.openxmlformats.org/officeDocument/2006/relationships" xmlns:w14="http://schemas.microsoft.com/office/word/2010/wordml">
               <w:rPr>
@@ -2923,7 +2923,7 @@
                 <w:szCs w:val="22"/>
                 <w:color w:val="000000"/>
               </w:rPr>
-              <w:t xml:space="preserve">0.79, 0.87</w:t>
+              <w:t xml:space="preserve">0.78, 0.87</w:t>
             </w:r>
             <w:r xmlns:w="http://schemas.openxmlformats.org/wordprocessingml/2006/main" xmlns:wp="http://schemas.openxmlformats.org/drawingml/2006/wordprocessingDrawing" xmlns:r="http://schemas.openxmlformats.org/officeDocument/2006/relationships" xmlns:w14="http://schemas.microsoft.com/office/word/2010/wordml">
               <w:rPr>
@@ -3085,7 +3085,7 @@
                 <w:szCs w:val="22"/>
                 <w:color w:val="000000"/>
               </w:rPr>
-              <w:t xml:space="preserve">4.61</w:t>
+              <w:t xml:space="preserve">4.73</w:t>
             </w:r>
             <w:r xmlns:w="http://schemas.openxmlformats.org/wordprocessingml/2006/main" xmlns:wp="http://schemas.openxmlformats.org/drawingml/2006/wordprocessingDrawing" xmlns:r="http://schemas.openxmlformats.org/officeDocument/2006/relationships" xmlns:w14="http://schemas.microsoft.com/office/word/2010/wordml">
               <w:rPr>
@@ -3286,7 +3286,7 @@
                 <w:szCs w:val="22"/>
                 <w:color w:val="000000"/>
               </w:rPr>
-              <w:t xml:space="preserve">-1.46</w:t>
+              <w:t xml:space="preserve">-1.40</w:t>
             </w:r>
             <w:r xmlns:w="http://schemas.openxmlformats.org/wordprocessingml/2006/main" xmlns:wp="http://schemas.openxmlformats.org/drawingml/2006/wordprocessingDrawing" xmlns:r="http://schemas.openxmlformats.org/officeDocument/2006/relationships" xmlns:w14="http://schemas.microsoft.com/office/word/2010/wordml">
               <w:rPr>
@@ -3364,7 +3364,208 @@
                 <w:szCs w:val="22"/>
                 <w:color w:val="000000"/>
               </w:rPr>
-              <w:t xml:space="preserve">0.14</w:t>
+              <w:t xml:space="preserve">0.2</w:t>
+            </w:r>
+            <w:r xmlns:w="http://schemas.openxmlformats.org/wordprocessingml/2006/main" xmlns:wp="http://schemas.openxmlformats.org/drawingml/2006/wordprocessingDrawing" xmlns:r="http://schemas.openxmlformats.org/officeDocument/2006/relationships" xmlns:w14="http://schemas.microsoft.com/office/word/2010/wordml">
+              <w:rPr>
+                <w:rFonts w:ascii="Helvetica" w:hAnsi="Helvetica" w:eastAsia="Helvetica" w:cs="Helvetica"/>
+                <w:vertAlign w:val="superscript"/>
+                <w:sz w:val="22"/>
+                <w:szCs w:val="22"/>
+                <w:color w:val="000000"/>
+              </w:rPr>
+              <w:t xml:space="preserve"/>
+            </w:r>
+          </w:p>
+        </w:tc>
+      </w:tr>
+      <w:tr>
+        <w:trPr>
+          <w:cantSplit/>
+          <w:trHeight w:val="597" w:hRule="auto"/>
+        </w:trPr>
+        <w:tc>
+          <w:tcPr>
+            <w:tcBorders/>
+            <w:shd w:val="clear" w:color="auto" w:fill="FFFFFF"/>
+            <w:tcMar>
+              <w:top w:w="0" w:type="dxa"/>
+              <w:bottom w:w="0" w:type="dxa"/>
+              <w:left w:w="0" w:type="dxa"/>
+              <w:right w:w="0" w:type="dxa"/>
+            </w:tcMar>
+            <w:vAlign w:val="top"/>
+          </w:tcPr>
+          <w:p>
+            <w:pPr>
+              <w:jc w:val="left"/>
+              <w:spacing w:after="100" w:before="100" w:line="240"/>
+              <w:ind w:firstLine="0" w:left="100" w:right="100"/>
+            </w:pPr>
+            <w:r xmlns:w="http://schemas.openxmlformats.org/wordprocessingml/2006/main" xmlns:wp="http://schemas.openxmlformats.org/drawingml/2006/wordprocessingDrawing" xmlns:r="http://schemas.openxmlformats.org/officeDocument/2006/relationships" xmlns:w14="http://schemas.microsoft.com/office/word/2010/wordml">
+              <w:rPr>
+                <w:rFonts w:ascii="Helvetica" w:hAnsi="Helvetica" w:eastAsia="Helvetica" w:cs="Helvetica"/>
+                <w:sz w:val="22"/>
+                <w:szCs w:val="22"/>
+                <w:color w:val="000000"/>
+              </w:rPr>
+              <w:t xml:space="preserve">sex_1</w:t>
+            </w:r>
+            <w:r xmlns:w="http://schemas.openxmlformats.org/wordprocessingml/2006/main" xmlns:wp="http://schemas.openxmlformats.org/drawingml/2006/wordprocessingDrawing" xmlns:r="http://schemas.openxmlformats.org/officeDocument/2006/relationships" xmlns:w14="http://schemas.microsoft.com/office/word/2010/wordml">
+              <w:rPr>
+                <w:rFonts w:ascii="Helvetica" w:hAnsi="Helvetica" w:eastAsia="Helvetica" w:cs="Helvetica"/>
+                <w:vertAlign w:val="superscript"/>
+                <w:sz w:val="22"/>
+                <w:szCs w:val="22"/>
+                <w:color w:val="000000"/>
+              </w:rPr>
+              <w:t xml:space="preserve"/>
+            </w:r>
+          </w:p>
+        </w:tc>
+        <w:tc>
+          <w:tcPr>
+            <w:tcBorders/>
+            <w:shd w:val="clear" w:color="auto" w:fill="FFFFFF"/>
+            <w:tcMar>
+              <w:top w:w="0" w:type="dxa"/>
+              <w:bottom w:w="0" w:type="dxa"/>
+              <w:left w:w="0" w:type="dxa"/>
+              <w:right w:w="0" w:type="dxa"/>
+            </w:tcMar>
+            <w:vAlign w:val="center"/>
+          </w:tcPr>
+          <w:p>
+            <w:pPr>
+              <w:jc w:val="center"/>
+              <w:spacing w:after="100" w:before="100" w:line="240"/>
+              <w:ind w:firstLine="0" w:left="100" w:right="100"/>
+            </w:pPr>
+            <w:r xmlns:w="http://schemas.openxmlformats.org/wordprocessingml/2006/main" xmlns:wp="http://schemas.openxmlformats.org/drawingml/2006/wordprocessingDrawing" xmlns:r="http://schemas.openxmlformats.org/officeDocument/2006/relationships" xmlns:w14="http://schemas.microsoft.com/office/word/2010/wordml">
+              <w:rPr>
+                <w:rFonts w:ascii="Helvetica" w:hAnsi="Helvetica" w:eastAsia="Helvetica" w:cs="Helvetica"/>
+                <w:sz w:val="22"/>
+                <w:szCs w:val="22"/>
+                <w:color w:val="000000"/>
+              </w:rPr>
+              <w:t xml:space="preserve">0.03</w:t>
+            </w:r>
+            <w:r xmlns:w="http://schemas.openxmlformats.org/wordprocessingml/2006/main" xmlns:wp="http://schemas.openxmlformats.org/drawingml/2006/wordprocessingDrawing" xmlns:r="http://schemas.openxmlformats.org/officeDocument/2006/relationships" xmlns:w14="http://schemas.microsoft.com/office/word/2010/wordml">
+              <w:rPr>
+                <w:rFonts w:ascii="Helvetica" w:hAnsi="Helvetica" w:eastAsia="Helvetica" w:cs="Helvetica"/>
+                <w:vertAlign w:val="superscript"/>
+                <w:sz w:val="22"/>
+                <w:szCs w:val="22"/>
+                <w:color w:val="000000"/>
+              </w:rPr>
+              <w:t xml:space="preserve"/>
+            </w:r>
+          </w:p>
+        </w:tc>
+        <w:tc>
+          <w:tcPr>
+            <w:tcBorders/>
+            <w:shd w:val="clear" w:color="auto" w:fill="FFFFFF"/>
+            <w:tcMar>
+              <w:top w:w="0" w:type="dxa"/>
+              <w:bottom w:w="0" w:type="dxa"/>
+              <w:left w:w="0" w:type="dxa"/>
+              <w:right w:w="0" w:type="dxa"/>
+            </w:tcMar>
+            <w:vAlign w:val="center"/>
+          </w:tcPr>
+          <w:p>
+            <w:pPr>
+              <w:jc w:val="center"/>
+              <w:spacing w:after="100" w:before="100" w:line="240"/>
+              <w:ind w:firstLine="0" w:left="100" w:right="100"/>
+            </w:pPr>
+            <w:r xmlns:w="http://schemas.openxmlformats.org/wordprocessingml/2006/main" xmlns:wp="http://schemas.openxmlformats.org/drawingml/2006/wordprocessingDrawing" xmlns:r="http://schemas.openxmlformats.org/officeDocument/2006/relationships" xmlns:w14="http://schemas.microsoft.com/office/word/2010/wordml">
+              <w:rPr>
+                <w:rFonts w:ascii="Helvetica" w:hAnsi="Helvetica" w:eastAsia="Helvetica" w:cs="Helvetica"/>
+                <w:sz w:val="22"/>
+                <w:szCs w:val="22"/>
+                <w:color w:val="000000"/>
+              </w:rPr>
+              <w:t xml:space="preserve">1.05</w:t>
+            </w:r>
+            <w:r xmlns:w="http://schemas.openxmlformats.org/wordprocessingml/2006/main" xmlns:wp="http://schemas.openxmlformats.org/drawingml/2006/wordprocessingDrawing" xmlns:r="http://schemas.openxmlformats.org/officeDocument/2006/relationships" xmlns:w14="http://schemas.microsoft.com/office/word/2010/wordml">
+              <w:rPr>
+                <w:rFonts w:ascii="Helvetica" w:hAnsi="Helvetica" w:eastAsia="Helvetica" w:cs="Helvetica"/>
+                <w:vertAlign w:val="superscript"/>
+                <w:sz w:val="22"/>
+                <w:szCs w:val="22"/>
+                <w:color w:val="000000"/>
+              </w:rPr>
+              <w:t xml:space="preserve"/>
+            </w:r>
+          </w:p>
+        </w:tc>
+        <w:tc>
+          <w:tcPr>
+            <w:tcBorders/>
+            <w:shd w:val="clear" w:color="auto" w:fill="FFFFFF"/>
+            <w:tcMar>
+              <w:top w:w="0" w:type="dxa"/>
+              <w:bottom w:w="0" w:type="dxa"/>
+              <w:left w:w="0" w:type="dxa"/>
+              <w:right w:w="0" w:type="dxa"/>
+            </w:tcMar>
+            <w:vAlign w:val="center"/>
+          </w:tcPr>
+          <w:p>
+            <w:pPr>
+              <w:jc w:val="center"/>
+              <w:spacing w:after="100" w:before="100" w:line="240"/>
+              <w:ind w:firstLine="0" w:left="100" w:right="100"/>
+            </w:pPr>
+            <w:r xmlns:w="http://schemas.openxmlformats.org/wordprocessingml/2006/main" xmlns:wp="http://schemas.openxmlformats.org/drawingml/2006/wordprocessingDrawing" xmlns:r="http://schemas.openxmlformats.org/officeDocument/2006/relationships" xmlns:w14="http://schemas.microsoft.com/office/word/2010/wordml">
+              <w:rPr>
+                <w:rFonts w:ascii="Helvetica" w:hAnsi="Helvetica" w:eastAsia="Helvetica" w:cs="Helvetica"/>
+                <w:sz w:val="22"/>
+                <w:szCs w:val="22"/>
+                <w:color w:val="000000"/>
+              </w:rPr>
+              <w:t xml:space="preserve">-0.03, 0.09</w:t>
+            </w:r>
+            <w:r xmlns:w="http://schemas.openxmlformats.org/wordprocessingml/2006/main" xmlns:wp="http://schemas.openxmlformats.org/drawingml/2006/wordprocessingDrawing" xmlns:r="http://schemas.openxmlformats.org/officeDocument/2006/relationships" xmlns:w14="http://schemas.microsoft.com/office/word/2010/wordml">
+              <w:rPr>
+                <w:rFonts w:ascii="Helvetica" w:hAnsi="Helvetica" w:eastAsia="Helvetica" w:cs="Helvetica"/>
+                <w:vertAlign w:val="superscript"/>
+                <w:sz w:val="22"/>
+                <w:szCs w:val="22"/>
+                <w:color w:val="000000"/>
+              </w:rPr>
+              <w:t xml:space="preserve"/>
+            </w:r>
+          </w:p>
+        </w:tc>
+        <w:tc>
+          <w:tcPr>
+            <w:tcBorders/>
+            <w:shd w:val="clear" w:color="auto" w:fill="FFFFFF"/>
+            <w:tcMar>
+              <w:top w:w="0" w:type="dxa"/>
+              <w:bottom w:w="0" w:type="dxa"/>
+              <w:left w:w="0" w:type="dxa"/>
+              <w:right w:w="0" w:type="dxa"/>
+            </w:tcMar>
+            <w:vAlign w:val="center"/>
+          </w:tcPr>
+          <w:p>
+            <w:pPr>
+              <w:jc w:val="center"/>
+              <w:spacing w:after="100" w:before="100" w:line="240"/>
+              <w:ind w:firstLine="0" w:left="100" w:right="100"/>
+            </w:pPr>
+            <w:r xmlns:w="http://schemas.openxmlformats.org/wordprocessingml/2006/main" xmlns:wp="http://schemas.openxmlformats.org/drawingml/2006/wordprocessingDrawing" xmlns:r="http://schemas.openxmlformats.org/officeDocument/2006/relationships" xmlns:w14="http://schemas.microsoft.com/office/word/2010/wordml">
+              <w:rPr>
+                <w:rFonts w:ascii="Helvetica" w:hAnsi="Helvetica" w:eastAsia="Helvetica" w:cs="Helvetica"/>
+                <w:sz w:val="22"/>
+                <w:szCs w:val="22"/>
+                <w:color w:val="000000"/>
+              </w:rPr>
+              <w:t xml:space="preserve">0.3</w:t>
             </w:r>
             <w:r xmlns:w="http://schemas.openxmlformats.org/wordprocessingml/2006/main" xmlns:wp="http://schemas.openxmlformats.org/drawingml/2006/wordprocessingDrawing" xmlns:r="http://schemas.openxmlformats.org/officeDocument/2006/relationships" xmlns:w14="http://schemas.microsoft.com/office/word/2010/wordml">
               <w:rPr>
@@ -3409,7 +3610,7 @@
                 <w:szCs w:val="22"/>
                 <w:color w:val="000000"/>
               </w:rPr>
-              <w:t xml:space="preserve">sex_1</w:t>
+              <w:t xml:space="preserve">race_1</w:t>
             </w:r>
             <w:r xmlns:w="http://schemas.openxmlformats.org/wordprocessingml/2006/main" xmlns:wp="http://schemas.openxmlformats.org/drawingml/2006/wordprocessingDrawing" xmlns:r="http://schemas.openxmlformats.org/officeDocument/2006/relationships" xmlns:w14="http://schemas.microsoft.com/office/word/2010/wordml">
               <w:rPr>
@@ -3448,7 +3649,7 @@
                 <w:szCs w:val="22"/>
                 <w:color w:val="000000"/>
               </w:rPr>
-              <w:t xml:space="preserve">0.04</w:t>
+              <w:t xml:space="preserve">-0.08</w:t>
             </w:r>
             <w:r xmlns:w="http://schemas.openxmlformats.org/wordprocessingml/2006/main" xmlns:wp="http://schemas.openxmlformats.org/drawingml/2006/wordprocessingDrawing" xmlns:r="http://schemas.openxmlformats.org/officeDocument/2006/relationships" xmlns:w14="http://schemas.microsoft.com/office/word/2010/wordml">
               <w:rPr>
@@ -3487,7 +3688,7 @@
                 <w:szCs w:val="22"/>
                 <w:color w:val="000000"/>
               </w:rPr>
-              <w:t xml:space="preserve">1.32</w:t>
+              <w:t xml:space="preserve">-3.99</w:t>
             </w:r>
             <w:r xmlns:w="http://schemas.openxmlformats.org/wordprocessingml/2006/main" xmlns:wp="http://schemas.openxmlformats.org/drawingml/2006/wordprocessingDrawing" xmlns:r="http://schemas.openxmlformats.org/officeDocument/2006/relationships" xmlns:w14="http://schemas.microsoft.com/office/word/2010/wordml">
               <w:rPr>
@@ -3526,7 +3727,7 @@
                 <w:szCs w:val="22"/>
                 <w:color w:val="000000"/>
               </w:rPr>
-              <w:t xml:space="preserve">-0.02, 0.10</w:t>
+              <w:t xml:space="preserve">-0.12, -0.04</w:t>
             </w:r>
             <w:r xmlns:w="http://schemas.openxmlformats.org/wordprocessingml/2006/main" xmlns:wp="http://schemas.openxmlformats.org/drawingml/2006/wordprocessingDrawing" xmlns:r="http://schemas.openxmlformats.org/officeDocument/2006/relationships" xmlns:w14="http://schemas.microsoft.com/office/word/2010/wordml">
               <w:rPr>
@@ -3565,7 +3766,7 @@
                 <w:szCs w:val="22"/>
                 <w:color w:val="000000"/>
               </w:rPr>
-              <w:t xml:space="preserve">0.2</w:t>
+              <w:t xml:space="preserve">&lt;0.001</w:t>
             </w:r>
             <w:r xmlns:w="http://schemas.openxmlformats.org/wordprocessingml/2006/main" xmlns:wp="http://schemas.openxmlformats.org/drawingml/2006/wordprocessingDrawing" xmlns:r="http://schemas.openxmlformats.org/officeDocument/2006/relationships" xmlns:w14="http://schemas.microsoft.com/office/word/2010/wordml">
               <w:rPr>
@@ -3583,208 +3784,7 @@
       <w:tr>
         <w:trPr>
           <w:cantSplit/>
-          <w:trHeight w:val="598" w:hRule="auto"/>
-        </w:trPr>
-        <w:tc>
-          <w:tcPr>
-            <w:tcBorders/>
-            <w:shd w:val="clear" w:color="auto" w:fill="FFFFFF"/>
-            <w:tcMar>
-              <w:top w:w="0" w:type="dxa"/>
-              <w:bottom w:w="0" w:type="dxa"/>
-              <w:left w:w="0" w:type="dxa"/>
-              <w:right w:w="0" w:type="dxa"/>
-            </w:tcMar>
-            <w:vAlign w:val="top"/>
-          </w:tcPr>
-          <w:p>
-            <w:pPr>
-              <w:jc w:val="left"/>
-              <w:spacing w:after="100" w:before="100" w:line="240"/>
-              <w:ind w:firstLine="0" w:left="100" w:right="100"/>
-            </w:pPr>
-            <w:r xmlns:w="http://schemas.openxmlformats.org/wordprocessingml/2006/main" xmlns:wp="http://schemas.openxmlformats.org/drawingml/2006/wordprocessingDrawing" xmlns:r="http://schemas.openxmlformats.org/officeDocument/2006/relationships" xmlns:w14="http://schemas.microsoft.com/office/word/2010/wordml">
-              <w:rPr>
-                <w:rFonts w:ascii="Helvetica" w:hAnsi="Helvetica" w:eastAsia="Helvetica" w:cs="Helvetica"/>
-                <w:sz w:val="22"/>
-                <w:szCs w:val="22"/>
-                <w:color w:val="000000"/>
-              </w:rPr>
-              <w:t xml:space="preserve">race_1</w:t>
-            </w:r>
-            <w:r xmlns:w="http://schemas.openxmlformats.org/wordprocessingml/2006/main" xmlns:wp="http://schemas.openxmlformats.org/drawingml/2006/wordprocessingDrawing" xmlns:r="http://schemas.openxmlformats.org/officeDocument/2006/relationships" xmlns:w14="http://schemas.microsoft.com/office/word/2010/wordml">
-              <w:rPr>
-                <w:rFonts w:ascii="Helvetica" w:hAnsi="Helvetica" w:eastAsia="Helvetica" w:cs="Helvetica"/>
-                <w:vertAlign w:val="superscript"/>
-                <w:sz w:val="22"/>
-                <w:szCs w:val="22"/>
-                <w:color w:val="000000"/>
-              </w:rPr>
-              <w:t xml:space="preserve"/>
-            </w:r>
-          </w:p>
-        </w:tc>
-        <w:tc>
-          <w:tcPr>
-            <w:tcBorders/>
-            <w:shd w:val="clear" w:color="auto" w:fill="FFFFFF"/>
-            <w:tcMar>
-              <w:top w:w="0" w:type="dxa"/>
-              <w:bottom w:w="0" w:type="dxa"/>
-              <w:left w:w="0" w:type="dxa"/>
-              <w:right w:w="0" w:type="dxa"/>
-            </w:tcMar>
-            <w:vAlign w:val="center"/>
-          </w:tcPr>
-          <w:p>
-            <w:pPr>
-              <w:jc w:val="center"/>
-              <w:spacing w:after="100" w:before="100" w:line="240"/>
-              <w:ind w:firstLine="0" w:left="100" w:right="100"/>
-            </w:pPr>
-            <w:r xmlns:w="http://schemas.openxmlformats.org/wordprocessingml/2006/main" xmlns:wp="http://schemas.openxmlformats.org/drawingml/2006/wordprocessingDrawing" xmlns:r="http://schemas.openxmlformats.org/officeDocument/2006/relationships" xmlns:w14="http://schemas.microsoft.com/office/word/2010/wordml">
-              <w:rPr>
-                <w:rFonts w:ascii="Helvetica" w:hAnsi="Helvetica" w:eastAsia="Helvetica" w:cs="Helvetica"/>
-                <w:sz w:val="22"/>
-                <w:szCs w:val="22"/>
-                <w:color w:val="000000"/>
-              </w:rPr>
-              <w:t xml:space="preserve">-0.08</w:t>
-            </w:r>
-            <w:r xmlns:w="http://schemas.openxmlformats.org/wordprocessingml/2006/main" xmlns:wp="http://schemas.openxmlformats.org/drawingml/2006/wordprocessingDrawing" xmlns:r="http://schemas.openxmlformats.org/officeDocument/2006/relationships" xmlns:w14="http://schemas.microsoft.com/office/word/2010/wordml">
-              <w:rPr>
-                <w:rFonts w:ascii="Helvetica" w:hAnsi="Helvetica" w:eastAsia="Helvetica" w:cs="Helvetica"/>
-                <w:vertAlign w:val="superscript"/>
-                <w:sz w:val="22"/>
-                <w:szCs w:val="22"/>
-                <w:color w:val="000000"/>
-              </w:rPr>
-              <w:t xml:space="preserve"/>
-            </w:r>
-          </w:p>
-        </w:tc>
-        <w:tc>
-          <w:tcPr>
-            <w:tcBorders/>
-            <w:shd w:val="clear" w:color="auto" w:fill="FFFFFF"/>
-            <w:tcMar>
-              <w:top w:w="0" w:type="dxa"/>
-              <w:bottom w:w="0" w:type="dxa"/>
-              <w:left w:w="0" w:type="dxa"/>
-              <w:right w:w="0" w:type="dxa"/>
-            </w:tcMar>
-            <w:vAlign w:val="center"/>
-          </w:tcPr>
-          <w:p>
-            <w:pPr>
-              <w:jc w:val="center"/>
-              <w:spacing w:after="100" w:before="100" w:line="240"/>
-              <w:ind w:firstLine="0" w:left="100" w:right="100"/>
-            </w:pPr>
-            <w:r xmlns:w="http://schemas.openxmlformats.org/wordprocessingml/2006/main" xmlns:wp="http://schemas.openxmlformats.org/drawingml/2006/wordprocessingDrawing" xmlns:r="http://schemas.openxmlformats.org/officeDocument/2006/relationships" xmlns:w14="http://schemas.microsoft.com/office/word/2010/wordml">
-              <w:rPr>
-                <w:rFonts w:ascii="Helvetica" w:hAnsi="Helvetica" w:eastAsia="Helvetica" w:cs="Helvetica"/>
-                <w:sz w:val="22"/>
-                <w:szCs w:val="22"/>
-                <w:color w:val="000000"/>
-              </w:rPr>
-              <w:t xml:space="preserve">-3.96</w:t>
-            </w:r>
-            <w:r xmlns:w="http://schemas.openxmlformats.org/wordprocessingml/2006/main" xmlns:wp="http://schemas.openxmlformats.org/drawingml/2006/wordprocessingDrawing" xmlns:r="http://schemas.openxmlformats.org/officeDocument/2006/relationships" xmlns:w14="http://schemas.microsoft.com/office/word/2010/wordml">
-              <w:rPr>
-                <w:rFonts w:ascii="Helvetica" w:hAnsi="Helvetica" w:eastAsia="Helvetica" w:cs="Helvetica"/>
-                <w:vertAlign w:val="superscript"/>
-                <w:sz w:val="22"/>
-                <w:szCs w:val="22"/>
-                <w:color w:val="000000"/>
-              </w:rPr>
-              <w:t xml:space="preserve"/>
-            </w:r>
-          </w:p>
-        </w:tc>
-        <w:tc>
-          <w:tcPr>
-            <w:tcBorders/>
-            <w:shd w:val="clear" w:color="auto" w:fill="FFFFFF"/>
-            <w:tcMar>
-              <w:top w:w="0" w:type="dxa"/>
-              <w:bottom w:w="0" w:type="dxa"/>
-              <w:left w:w="0" w:type="dxa"/>
-              <w:right w:w="0" w:type="dxa"/>
-            </w:tcMar>
-            <w:vAlign w:val="center"/>
-          </w:tcPr>
-          <w:p>
-            <w:pPr>
-              <w:jc w:val="center"/>
-              <w:spacing w:after="100" w:before="100" w:line="240"/>
-              <w:ind w:firstLine="0" w:left="100" w:right="100"/>
-            </w:pPr>
-            <w:r xmlns:w="http://schemas.openxmlformats.org/wordprocessingml/2006/main" xmlns:wp="http://schemas.openxmlformats.org/drawingml/2006/wordprocessingDrawing" xmlns:r="http://schemas.openxmlformats.org/officeDocument/2006/relationships" xmlns:w14="http://schemas.microsoft.com/office/word/2010/wordml">
-              <w:rPr>
-                <w:rFonts w:ascii="Helvetica" w:hAnsi="Helvetica" w:eastAsia="Helvetica" w:cs="Helvetica"/>
-                <w:sz w:val="22"/>
-                <w:szCs w:val="22"/>
-                <w:color w:val="000000"/>
-              </w:rPr>
-              <w:t xml:space="preserve">-0.12, -0.04</w:t>
-            </w:r>
-            <w:r xmlns:w="http://schemas.openxmlformats.org/wordprocessingml/2006/main" xmlns:wp="http://schemas.openxmlformats.org/drawingml/2006/wordprocessingDrawing" xmlns:r="http://schemas.openxmlformats.org/officeDocument/2006/relationships" xmlns:w14="http://schemas.microsoft.com/office/word/2010/wordml">
-              <w:rPr>
-                <w:rFonts w:ascii="Helvetica" w:hAnsi="Helvetica" w:eastAsia="Helvetica" w:cs="Helvetica"/>
-                <w:vertAlign w:val="superscript"/>
-                <w:sz w:val="22"/>
-                <w:szCs w:val="22"/>
-                <w:color w:val="000000"/>
-              </w:rPr>
-              <w:t xml:space="preserve"/>
-            </w:r>
-          </w:p>
-        </w:tc>
-        <w:tc>
-          <w:tcPr>
-            <w:tcBorders/>
-            <w:shd w:val="clear" w:color="auto" w:fill="FFFFFF"/>
-            <w:tcMar>
-              <w:top w:w="0" w:type="dxa"/>
-              <w:bottom w:w="0" w:type="dxa"/>
-              <w:left w:w="0" w:type="dxa"/>
-              <w:right w:w="0" w:type="dxa"/>
-            </w:tcMar>
-            <w:vAlign w:val="center"/>
-          </w:tcPr>
-          <w:p>
-            <w:pPr>
-              <w:jc w:val="center"/>
-              <w:spacing w:after="100" w:before="100" w:line="240"/>
-              <w:ind w:firstLine="0" w:left="100" w:right="100"/>
-            </w:pPr>
-            <w:r xmlns:w="http://schemas.openxmlformats.org/wordprocessingml/2006/main" xmlns:wp="http://schemas.openxmlformats.org/drawingml/2006/wordprocessingDrawing" xmlns:r="http://schemas.openxmlformats.org/officeDocument/2006/relationships" xmlns:w14="http://schemas.microsoft.com/office/word/2010/wordml">
-              <w:rPr>
-                <w:rFonts w:ascii="Helvetica" w:hAnsi="Helvetica" w:eastAsia="Helvetica" w:cs="Helvetica"/>
-                <w:sz w:val="22"/>
-                <w:szCs w:val="22"/>
-                <w:color w:val="000000"/>
-              </w:rPr>
-              <w:t xml:space="preserve">&lt;0.001</w:t>
-            </w:r>
-            <w:r xmlns:w="http://schemas.openxmlformats.org/wordprocessingml/2006/main" xmlns:wp="http://schemas.openxmlformats.org/drawingml/2006/wordprocessingDrawing" xmlns:r="http://schemas.openxmlformats.org/officeDocument/2006/relationships" xmlns:w14="http://schemas.microsoft.com/office/word/2010/wordml">
-              <w:rPr>
-                <w:rFonts w:ascii="Helvetica" w:hAnsi="Helvetica" w:eastAsia="Helvetica" w:cs="Helvetica"/>
-                <w:vertAlign w:val="superscript"/>
-                <w:sz w:val="22"/>
-                <w:szCs w:val="22"/>
-                <w:color w:val="000000"/>
-              </w:rPr>
-              <w:t xml:space="preserve"/>
-            </w:r>
-          </w:p>
-        </w:tc>
-      </w:tr>
-      <w:tr>
-        <w:trPr>
-          <w:cantSplit/>
-          <w:trHeight w:val="598" w:hRule="auto"/>
+          <w:trHeight w:val="597" w:hRule="auto"/>
         </w:trPr>
         <w:tc>
           <w:tcPr>
@@ -3895,7 +3895,7 @@
                 <w:szCs w:val="22"/>
                 <w:color w:val="000000"/>
               </w:rPr>
-              <w:t xml:space="preserve">-2.10</w:t>
+              <w:t xml:space="preserve">-1.87</w:t>
             </w:r>
             <w:r xmlns:w="http://schemas.openxmlformats.org/wordprocessingml/2006/main" xmlns:wp="http://schemas.openxmlformats.org/drawingml/2006/wordprocessingDrawing" xmlns:r="http://schemas.openxmlformats.org/officeDocument/2006/relationships" xmlns:w14="http://schemas.microsoft.com/office/word/2010/wordml">
               <w:rPr>
@@ -3936,7 +3936,7 @@
                 <w:szCs w:val="22"/>
                 <w:color w:val="000000"/>
               </w:rPr>
-              <w:t xml:space="preserve">-0.12, 0.00</w:t>
+              <w:t xml:space="preserve">-0.11, 0.00</w:t>
             </w:r>
             <w:r xmlns:w="http://schemas.openxmlformats.org/wordprocessingml/2006/main" xmlns:wp="http://schemas.openxmlformats.org/drawingml/2006/wordprocessingDrawing" xmlns:r="http://schemas.openxmlformats.org/officeDocument/2006/relationships" xmlns:w14="http://schemas.microsoft.com/office/word/2010/wordml">
               <w:rPr>
@@ -3977,7 +3977,7 @@
                 <w:szCs w:val="22"/>
                 <w:color w:val="000000"/>
               </w:rPr>
-              <w:t xml:space="preserve">0.036</w:t>
+              <w:t xml:space="preserve">0.061</w:t>
             </w:r>
             <w:r xmlns:w="http://schemas.openxmlformats.org/wordprocessingml/2006/main" xmlns:wp="http://schemas.openxmlformats.org/drawingml/2006/wordprocessingDrawing" xmlns:r="http://schemas.openxmlformats.org/officeDocument/2006/relationships" xmlns:w14="http://schemas.microsoft.com/office/word/2010/wordml">
               <w:rPr>
@@ -4079,7 +4079,7 @@
                 <w:szCs w:val="22"/>
                 <w:color w:val="000000"/>
               </w:rPr>
-              <w:t xml:space="preserve">R² = 0.466; Adjusted R² = 0.464; Sigma = 0.670; Statistic = 296; p-value = &lt;0.001; df = 6; Log-likelihood = -2,082; AIC = 4,179; BIC = 4,224; Deviance = 917; Residual df = 2,039; No. Obs. = 2,046</w:t>
+              <w:t xml:space="preserve">R² = 0.466; Adjusted R² = 0.464; Sigma = 0.671; Statistic = 296; p-value = &lt;0.001; df = 6; Log-likelihood = -2,082; AIC = 4,180; BIC = 4,225; Deviance = 917; Residual df = 2,039; No. Obs. = 2,046</w:t>
             </w:r>
           </w:p>
         </w:tc>

</xml_diff>